<commit_message>
Added student Name and ID to word file
</commit_message>
<xml_diff>
--- a/420-DW2-AS_07270_F2024_ADIN_ASHBY.docx
+++ b/420-DW2-AS_07270_F2024_ADIN_ASHBY.docx
@@ -1042,16 +1042,16 @@
                 <w:szCs w:val="20"/>
                 <w:lang w:val="en-CA"/>
               </w:rPr>
-              <w:t>: _______</w:t>
-            </w:r>
-            <w:r>
-              <w:rPr>
-                <w:rFonts w:ascii="Arial" w:hAnsi="Arial" w:cs="Arial"/>
-                <w:sz w:val="20"/>
-                <w:szCs w:val="20"/>
-                <w:lang w:val="en-CA"/>
-              </w:rPr>
-              <w:t>_______________________________</w:t>
+              <w:t xml:space="preserve">: </w:t>
+            </w:r>
+            <w:r>
+              <w:rPr>
+                <w:rFonts w:ascii="Arial" w:hAnsi="Arial" w:cs="Arial"/>
+                <w:sz w:val="20"/>
+                <w:szCs w:val="20"/>
+                <w:lang w:val="en-CA"/>
+              </w:rPr>
+              <w:t xml:space="preserve"> VRUTANSH PARMAR</w:t>
             </w:r>
             <w:r>
               <w:rPr>
@@ -1078,7 +1078,16 @@
                 <w:szCs w:val="20"/>
                 <w:lang w:val="en-CA"/>
               </w:rPr>
-              <w:t>: ______________</w:t>
+              <w:t xml:space="preserve">: </w:t>
+            </w:r>
+            <w:r>
+              <w:rPr>
+                <w:rFonts w:ascii="Arial" w:hAnsi="Arial" w:cs="Arial"/>
+                <w:sz w:val="20"/>
+                <w:szCs w:val="20"/>
+                <w:lang w:val="en-CA"/>
+              </w:rPr>
+              <w:t xml:space="preserve"> 2413290</w:t>
             </w:r>
           </w:p>
           <w:p>
@@ -3135,25 +3144,7 @@
                 <w:szCs w:val="20"/>
                 <w:lang w:val="en-US"/>
               </w:rPr>
-              <w:t xml:space="preserve">The students should submit their solution </w:t>
-            </w:r>
-            <w:proofErr w:type="gramStart"/>
-            <w:r>
-              <w:rPr>
-                <w:b w:val="0"/>
-                <w:szCs w:val="20"/>
-                <w:lang w:val="en-US"/>
-              </w:rPr>
-              <w:t>of</w:t>
-            </w:r>
-            <w:proofErr w:type="gramEnd"/>
-            <w:r>
-              <w:rPr>
-                <w:b w:val="0"/>
-                <w:szCs w:val="20"/>
-                <w:lang w:val="en-US"/>
-              </w:rPr>
-              <w:t xml:space="preserve"> the exam by simply pushing back to the repository they cloned their handout.</w:t>
+              <w:t>The students should submit their solution of the exam by simply pushing back to the repository they cloned their handout.</w:t>
             </w:r>
           </w:p>
           <w:p>
@@ -8812,7 +8803,7 @@
               <w:sz w:val="16"/>
               <w:lang w:val="en-CA"/>
             </w:rPr>
-            <w:t>25/11/2024</w:t>
+            <w:t>18/12/2024</w:t>
           </w:r>
           <w:r>
             <w:rPr>
@@ -14634,12 +14625,9 @@
 </file>
 
 <file path=customXml/item1.xml><?xml version="1.0" encoding="utf-8"?>
-<?mso-contentType ?>
-<FormTemplates xmlns="http://schemas.microsoft.com/sharepoint/v3/contenttype/forms">
-  <Display>DocumentLibraryForm</Display>
-  <Edit>DocumentLibraryForm</Edit>
-  <New>DocumentLibraryForm</New>
-</FormTemplates>
+<p:properties xmlns:p="http://schemas.microsoft.com/office/2006/metadata/properties" xmlns:xsi="http://www.w3.org/2001/XMLSchema-instance" xmlns:pc="http://schemas.microsoft.com/office/infopath/2007/PartnerControls">
+  <documentManagement/>
+</p:properties>
 </file>
 
 <file path=customXml/item2.xml><?xml version="1.0" encoding="utf-8"?>
@@ -14808,15 +14796,19 @@
 </file>
 
 <file path=customXml/item3.xml><?xml version="1.0" encoding="utf-8"?>
-<p:properties xmlns:p="http://schemas.microsoft.com/office/2006/metadata/properties" xmlns:xsi="http://www.w3.org/2001/XMLSchema-instance" xmlns:pc="http://schemas.microsoft.com/office/infopath/2007/PartnerControls">
-  <documentManagement/>
-</p:properties>
+<?mso-contentType ?>
+<FormTemplates xmlns="http://schemas.microsoft.com/sharepoint/v3/contenttype/forms">
+  <Display>DocumentLibraryForm</Display>
+  <Edit>DocumentLibraryForm</Edit>
+  <New>DocumentLibraryForm</New>
+</FormTemplates>
 </file>
 
 <file path=customXml/itemProps1.xml><?xml version="1.0" encoding="utf-8"?>
-<ds:datastoreItem xmlns:ds="http://schemas.openxmlformats.org/officeDocument/2006/customXml" ds:itemID="{4427D78D-A592-49D3-BCE9-FC1C16A81C5F}">
+<ds:datastoreItem xmlns:ds="http://schemas.openxmlformats.org/officeDocument/2006/customXml" ds:itemID="{52CDC2AA-9EF1-4CB4-B8BA-6EF332F716A2}">
   <ds:schemaRefs>
-    <ds:schemaRef ds:uri="http://schemas.microsoft.com/sharepoint/v3/contenttype/forms"/>
+    <ds:schemaRef ds:uri="http://schemas.microsoft.com/office/2006/metadata/properties"/>
+    <ds:schemaRef ds:uri="http://schemas.microsoft.com/office/infopath/2007/PartnerControls"/>
   </ds:schemaRefs>
 </ds:datastoreItem>
 </file>
@@ -14841,10 +14833,9 @@
 </file>
 
 <file path=customXml/itemProps3.xml><?xml version="1.0" encoding="utf-8"?>
-<ds:datastoreItem xmlns:ds="http://schemas.openxmlformats.org/officeDocument/2006/customXml" ds:itemID="{52CDC2AA-9EF1-4CB4-B8BA-6EF332F716A2}">
+<ds:datastoreItem xmlns:ds="http://schemas.openxmlformats.org/officeDocument/2006/customXml" ds:itemID="{4427D78D-A592-49D3-BCE9-FC1C16A81C5F}">
   <ds:schemaRefs>
-    <ds:schemaRef ds:uri="http://schemas.microsoft.com/office/2006/metadata/properties"/>
-    <ds:schemaRef ds:uri="http://schemas.microsoft.com/office/infopath/2007/PartnerControls"/>
+    <ds:schemaRef ds:uri="http://schemas.microsoft.com/sharepoint/v3/contenttype/forms"/>
   </ds:schemaRefs>
 </ds:datastoreItem>
 </file>
</xml_diff>